<commit_message>
Aktualisierung zu Fazit, Client Preparation und Share Verifikation
</commit_message>
<xml_diff>
--- a/Todos.docx
+++ b/Todos.docx
@@ -380,7 +380,6 @@
           <w:shd w:val="clear" w:color="auto" w:fill="FFFFFF"/>
         </w:rPr>
       </w:pPr>
-      <w:bookmarkStart w:id="0" w:name="_GoBack"/>
       <w:r>
         <w:rPr>
           <w:rFonts w:ascii="Courier New" w:hAnsi="Courier New" w:cs="Courier New"/>
@@ -393,7 +392,6 @@
         <w:t>Die beiden Autoren haben als Eigenleistung / Forschungsergebnis das Protokoll 2BPR geliefert</w:t>
       </w:r>
     </w:p>
-    <w:bookmarkEnd w:id="0"/>
     <w:p>
       <w:pPr>
         <w:pStyle w:val="Listenabsatz"/>
@@ -434,6 +432,7 @@
         </w:numPr>
         <w:rPr>
           <w:rFonts w:ascii="Courier New" w:hAnsi="Courier New" w:cs="Courier New"/>
+          <w:strike/>
           <w:color w:val="000000"/>
           <w:sz w:val="18"/>
           <w:szCs w:val="18"/>
@@ -444,6 +443,7 @@
       <w:r>
         <w:rPr>
           <w:rFonts w:ascii="Courier New" w:hAnsi="Courier New" w:cs="Courier New"/>
+          <w:strike/>
           <w:color w:val="000000"/>
           <w:sz w:val="18"/>
           <w:szCs w:val="18"/>
@@ -455,6 +455,7 @@
       <w:r>
         <w:rPr>
           <w:rFonts w:ascii="Courier New" w:hAnsi="Courier New" w:cs="Courier New"/>
+          <w:strike/>
           <w:color w:val="000000"/>
           <w:sz w:val="18"/>
           <w:szCs w:val="18"/>
@@ -465,6 +466,7 @@
       <w:r>
         <w:rPr>
           <w:rFonts w:ascii="Courier New" w:hAnsi="Courier New" w:cs="Courier New"/>
+          <w:strike/>
           <w:color w:val="000000"/>
           <w:sz w:val="18"/>
           <w:szCs w:val="18"/>
@@ -482,15 +484,17 @@
         </w:numPr>
         <w:rPr>
           <w:rFonts w:ascii="Courier New" w:hAnsi="Courier New" w:cs="Courier New"/>
-          <w:color w:val="000000"/>
-          <w:sz w:val="18"/>
-          <w:szCs w:val="18"/>
-          <w:shd w:val="clear" w:color="auto" w:fill="FFFFFF"/>
-        </w:rPr>
-      </w:pPr>
-      <w:r>
-        <w:rPr>
-          <w:rFonts w:ascii="Courier New" w:hAnsi="Courier New" w:cs="Courier New"/>
+          <w:strike/>
+          <w:color w:val="000000"/>
+          <w:sz w:val="18"/>
+          <w:szCs w:val="18"/>
+          <w:shd w:val="clear" w:color="auto" w:fill="FFFFFF"/>
+        </w:rPr>
+      </w:pPr>
+      <w:r>
+        <w:rPr>
+          <w:rFonts w:ascii="Courier New" w:hAnsi="Courier New" w:cs="Courier New"/>
+          <w:strike/>
           <w:color w:val="000000"/>
           <w:sz w:val="18"/>
           <w:szCs w:val="18"/>
@@ -508,6 +512,7 @@
         </w:numPr>
         <w:rPr>
           <w:rFonts w:ascii="Courier New" w:hAnsi="Courier New" w:cs="Courier New"/>
+          <w:strike/>
           <w:color w:val="000000"/>
           <w:sz w:val="18"/>
           <w:szCs w:val="18"/>
@@ -518,6 +523,7 @@
       <w:r>
         <w:rPr>
           <w:rFonts w:ascii="Courier New" w:hAnsi="Courier New" w:cs="Courier New"/>
+          <w:strike/>
           <w:color w:val="000000"/>
           <w:sz w:val="18"/>
           <w:szCs w:val="18"/>
@@ -529,6 +535,7 @@
       <w:r>
         <w:rPr>
           <w:rFonts w:ascii="Courier New" w:hAnsi="Courier New" w:cs="Courier New"/>
+          <w:strike/>
           <w:color w:val="000000"/>
           <w:sz w:val="18"/>
           <w:szCs w:val="18"/>
@@ -540,6 +547,7 @@
       <w:r>
         <w:rPr>
           <w:rFonts w:ascii="Courier New" w:hAnsi="Courier New" w:cs="Courier New"/>
+          <w:strike/>
           <w:color w:val="000000"/>
           <w:sz w:val="18"/>
           <w:szCs w:val="18"/>
@@ -551,6 +559,7 @@
       <w:r>
         <w:rPr>
           <w:rFonts w:ascii="Courier New" w:hAnsi="Courier New" w:cs="Courier New"/>
+          <w:strike/>
           <w:color w:val="000000"/>
           <w:sz w:val="18"/>
           <w:szCs w:val="18"/>
@@ -562,6 +571,7 @@
       <w:r>
         <w:rPr>
           <w:rFonts w:ascii="Courier New" w:hAnsi="Courier New" w:cs="Courier New"/>
+          <w:strike/>
           <w:color w:val="000000"/>
           <w:sz w:val="18"/>
           <w:szCs w:val="18"/>
@@ -573,6 +583,7 @@
       <w:r>
         <w:rPr>
           <w:rFonts w:ascii="Courier New" w:hAnsi="Courier New" w:cs="Courier New"/>
+          <w:strike/>
           <w:color w:val="000000"/>
           <w:sz w:val="18"/>
           <w:szCs w:val="18"/>
@@ -583,6 +594,7 @@
       <w:r>
         <w:rPr>
           <w:rFonts w:ascii="Courier New" w:hAnsi="Courier New" w:cs="Courier New"/>
+          <w:strike/>
           <w:color w:val="000000"/>
           <w:sz w:val="18"/>
           <w:szCs w:val="18"/>
@@ -594,6 +606,7 @@
       <w:r>
         <w:rPr>
           <w:rFonts w:ascii="Courier New" w:hAnsi="Courier New" w:cs="Courier New"/>
+          <w:strike/>
           <w:color w:val="000000"/>
           <w:sz w:val="18"/>
           <w:szCs w:val="18"/>
@@ -605,6 +618,7 @@
       <w:r>
         <w:rPr>
           <w:rFonts w:ascii="Courier New" w:hAnsi="Courier New" w:cs="Courier New"/>
+          <w:strike/>
           <w:color w:val="000000"/>
           <w:sz w:val="18"/>
           <w:szCs w:val="18"/>
@@ -616,6 +630,7 @@
       <w:r>
         <w:rPr>
           <w:rFonts w:ascii="Courier New" w:hAnsi="Courier New" w:cs="Courier New"/>
+          <w:strike/>
           <w:color w:val="000000"/>
           <w:sz w:val="18"/>
           <w:szCs w:val="18"/>
@@ -627,6 +642,7 @@
       <w:r>
         <w:rPr>
           <w:rFonts w:ascii="Courier New" w:hAnsi="Courier New" w:cs="Courier New"/>
+          <w:strike/>
           <w:color w:val="000000"/>
           <w:sz w:val="18"/>
           <w:szCs w:val="18"/>
@@ -637,6 +653,7 @@
       <w:r>
         <w:rPr>
           <w:rFonts w:ascii="Courier New" w:hAnsi="Courier New" w:cs="Courier New"/>
+          <w:strike/>
           <w:color w:val="000000"/>
           <w:sz w:val="18"/>
           <w:szCs w:val="18"/>
@@ -648,6 +665,7 @@
       <w:r>
         <w:rPr>
           <w:rFonts w:ascii="Courier New" w:hAnsi="Courier New" w:cs="Courier New"/>
+          <w:strike/>
           <w:color w:val="000000"/>
           <w:sz w:val="18"/>
           <w:szCs w:val="18"/>
@@ -661,6 +679,7 @@
             <m:ctrlPr>
               <w:rPr>
                 <w:rFonts w:ascii="Cambria Math" w:hAnsi="Cambria Math" w:cs="Courier New"/>
+                <w:strike/>
                 <w:color w:val="000000"/>
                 <w:sz w:val="18"/>
                 <w:szCs w:val="18"/>
@@ -672,6 +691,7 @@
             <m:r>
               <w:rPr>
                 <w:rFonts w:ascii="Cambria Math" w:hAnsi="Cambria Math" w:cs="Courier New"/>
+                <w:strike/>
                 <w:color w:val="000000"/>
                 <w:sz w:val="18"/>
                 <w:szCs w:val="18"/>
@@ -685,6 +705,7 @@
               </m:rPr>
               <w:rPr>
                 <w:rFonts w:ascii="Cambria Math" w:hAnsi="Cambria Math" w:cs="Courier New"/>
+                <w:strike/>
                 <w:color w:val="000000"/>
                 <w:sz w:val="18"/>
                 <w:szCs w:val="18"/>
@@ -695,6 +716,7 @@
             <m:r>
               <w:rPr>
                 <w:rFonts w:ascii="Cambria Math" w:hAnsi="Cambria Math" w:cs="Courier New"/>
+                <w:strike/>
                 <w:color w:val="000000"/>
                 <w:sz w:val="18"/>
                 <w:szCs w:val="18"/>
@@ -707,6 +729,7 @@
             <m:r>
               <w:rPr>
                 <w:rFonts w:ascii="Cambria Math" w:hAnsi="Cambria Math" w:cs="Courier New"/>
+                <w:strike/>
                 <w:color w:val="000000"/>
                 <w:sz w:val="18"/>
                 <w:szCs w:val="18"/>
@@ -720,6 +743,7 @@
               </m:rPr>
               <w:rPr>
                 <w:rFonts w:ascii="Cambria Math" w:hAnsi="Cambria Math" w:cs="Courier New"/>
+                <w:strike/>
                 <w:color w:val="000000"/>
                 <w:sz w:val="18"/>
                 <w:szCs w:val="18"/>
@@ -732,6 +756,7 @@
                 <m:ctrlPr>
                   <w:rPr>
                     <w:rFonts w:ascii="Cambria Math" w:hAnsi="Cambria Math" w:cs="Courier New"/>
+                    <w:strike/>
                     <w:color w:val="000000"/>
                     <w:sz w:val="18"/>
                     <w:szCs w:val="18"/>
@@ -743,6 +768,7 @@
                 <m:r>
                   <w:rPr>
                     <w:rFonts w:ascii="Cambria Math" w:hAnsi="Cambria Math" w:cs="Courier New"/>
+                    <w:strike/>
                     <w:color w:val="000000"/>
                     <w:sz w:val="18"/>
                     <w:szCs w:val="18"/>
@@ -758,6 +784,7 @@
                   </m:rPr>
                   <w:rPr>
                     <w:rFonts w:ascii="Cambria Math" w:hAnsi="Cambria Math" w:cs="Courier New"/>
+                    <w:strike/>
                     <w:color w:val="000000"/>
                     <w:sz w:val="18"/>
                     <w:szCs w:val="18"/>
@@ -773,6 +800,7 @@
       <w:r>
         <w:rPr>
           <w:rFonts w:ascii="Courier New" w:hAnsi="Courier New" w:cs="Courier New"/>
+          <w:strike/>
           <w:color w:val="000000"/>
           <w:sz w:val="18"/>
           <w:szCs w:val="18"/>
@@ -784,6 +812,7 @@
       <w:r>
         <w:rPr>
           <w:rFonts w:ascii="Courier New" w:hAnsi="Courier New" w:cs="Courier New"/>
+          <w:strike/>
           <w:color w:val="000000"/>
           <w:sz w:val="18"/>
           <w:szCs w:val="18"/>
@@ -794,6 +823,7 @@
       <w:r>
         <w:rPr>
           <w:rFonts w:ascii="Courier New" w:hAnsi="Courier New" w:cs="Courier New"/>
+          <w:strike/>
           <w:color w:val="000000"/>
           <w:sz w:val="18"/>
           <w:szCs w:val="18"/>
@@ -805,6 +835,7 @@
       <w:r>
         <w:rPr>
           <w:rFonts w:ascii="Courier New" w:hAnsi="Courier New" w:cs="Courier New"/>
+          <w:strike/>
           <w:color w:val="000000"/>
           <w:sz w:val="18"/>
           <w:szCs w:val="18"/>
@@ -815,6 +846,7 @@
       <w:r>
         <w:rPr>
           <w:rFonts w:ascii="Courier New" w:hAnsi="Courier New" w:cs="Courier New"/>
+          <w:strike/>
           <w:color w:val="000000"/>
           <w:sz w:val="18"/>
           <w:szCs w:val="18"/>
@@ -827,6 +859,7 @@
       <w:r>
         <w:rPr>
           <w:rFonts w:ascii="Courier New" w:hAnsi="Courier New" w:cs="Courier New"/>
+          <w:strike/>
           <w:color w:val="000000"/>
           <w:sz w:val="18"/>
           <w:szCs w:val="18"/>
@@ -838,6 +871,7 @@
       <w:r>
         <w:rPr>
           <w:rFonts w:ascii="Courier New" w:hAnsi="Courier New" w:cs="Courier New"/>
+          <w:strike/>
           <w:color w:val="000000"/>
           <w:sz w:val="18"/>
           <w:szCs w:val="18"/>
@@ -848,6 +882,7 @@
       <w:r>
         <w:rPr>
           <w:rFonts w:ascii="Courier New" w:hAnsi="Courier New" w:cs="Courier New"/>
+          <w:strike/>
           <w:color w:val="000000"/>
           <w:sz w:val="18"/>
           <w:szCs w:val="18"/>
@@ -859,6 +894,7 @@
       <w:r>
         <w:rPr>
           <w:rFonts w:ascii="Courier New" w:hAnsi="Courier New" w:cs="Courier New"/>
+          <w:strike/>
           <w:color w:val="000000"/>
           <w:sz w:val="18"/>
           <w:szCs w:val="18"/>
@@ -869,6 +905,7 @@
       <w:r>
         <w:rPr>
           <w:rFonts w:ascii="Courier New" w:hAnsi="Courier New" w:cs="Courier New"/>
+          <w:strike/>
           <w:color w:val="000000"/>
           <w:sz w:val="18"/>
           <w:szCs w:val="18"/>
@@ -881,6 +918,7 @@
       <w:r>
         <w:rPr>
           <w:rFonts w:ascii="Courier New" w:hAnsi="Courier New" w:cs="Courier New"/>
+          <w:strike/>
           <w:color w:val="000000"/>
           <w:sz w:val="18"/>
           <w:szCs w:val="18"/>
@@ -892,6 +930,7 @@
       <w:r>
         <w:rPr>
           <w:rFonts w:ascii="Courier New" w:hAnsi="Courier New" w:cs="Courier New"/>
+          <w:strike/>
           <w:color w:val="000000"/>
           <w:sz w:val="18"/>
           <w:szCs w:val="18"/>
@@ -902,6 +941,7 @@
       <w:r>
         <w:rPr>
           <w:rFonts w:ascii="Courier New" w:hAnsi="Courier New" w:cs="Courier New"/>
+          <w:strike/>
           <w:color w:val="000000"/>
           <w:sz w:val="18"/>
           <w:szCs w:val="18"/>
@@ -912,6 +952,7 @@
       <w:r>
         <w:rPr>
           <w:rFonts w:ascii="Courier New" w:hAnsi="Courier New" w:cs="Courier New"/>
+          <w:strike/>
           <w:color w:val="000000"/>
           <w:sz w:val="18"/>
           <w:szCs w:val="18"/>
@@ -923,6 +964,7 @@
       <w:r>
         <w:rPr>
           <w:rFonts w:ascii="Courier New" w:hAnsi="Courier New" w:cs="Courier New"/>
+          <w:strike/>
           <w:color w:val="000000"/>
           <w:sz w:val="18"/>
           <w:szCs w:val="18"/>
@@ -934,6 +976,7 @@
       <w:r>
         <w:rPr>
           <w:rFonts w:ascii="Courier New" w:hAnsi="Courier New" w:cs="Courier New"/>
+          <w:strike/>
           <w:color w:val="000000"/>
           <w:sz w:val="18"/>
           <w:szCs w:val="18"/>
@@ -945,6 +988,7 @@
       <w:r>
         <w:rPr>
           <w:rFonts w:ascii="Courier New" w:hAnsi="Courier New" w:cs="Courier New"/>
+          <w:strike/>
           <w:color w:val="000000"/>
           <w:sz w:val="18"/>
           <w:szCs w:val="18"/>
@@ -1159,24 +1203,25 @@
     </w:p>
     <w:p>
       <w:pPr>
-        <w:pStyle w:val="Listenabsatz"/>
-        <w:rPr>
-          <w:rFonts w:ascii="Courier New" w:hAnsi="Courier New" w:cs="Courier New"/>
-          <w:color w:val="000000"/>
-          <w:sz w:val="18"/>
-          <w:szCs w:val="18"/>
-        </w:rPr>
-      </w:pPr>
-    </w:p>
-    <w:p>
-      <w:pPr>
-        <w:rPr>
-          <w:rFonts w:ascii="Courier New" w:hAnsi="Courier New" w:cs="Courier New"/>
-          <w:color w:val="000000"/>
-          <w:sz w:val="18"/>
-          <w:szCs w:val="18"/>
-        </w:rPr>
-      </w:pPr>
+        <w:rPr>
+          <w:rFonts w:ascii="Courier New" w:hAnsi="Courier New" w:cs="Courier New"/>
+          <w:color w:val="000000"/>
+          <w:sz w:val="18"/>
+          <w:szCs w:val="18"/>
+        </w:rPr>
+      </w:pPr>
+    </w:p>
+    <w:p>
+      <w:pPr>
+        <w:rPr>
+          <w:rFonts w:ascii="Courier New" w:hAnsi="Courier New" w:cs="Courier New"/>
+          <w:color w:val="000000"/>
+          <w:sz w:val="18"/>
+          <w:szCs w:val="18"/>
+        </w:rPr>
+      </w:pPr>
+      <w:bookmarkStart w:id="0" w:name="_GoBack"/>
+      <w:bookmarkEnd w:id="0"/>
       <w:r>
         <w:rPr>
           <w:rFonts w:ascii="Courier New" w:hAnsi="Courier New" w:cs="Courier New"/>
@@ -1197,14 +1242,16 @@
         </w:numPr>
         <w:rPr>
           <w:rFonts w:ascii="Courier New" w:hAnsi="Courier New" w:cs="Courier New"/>
-          <w:color w:val="000000"/>
-          <w:sz w:val="18"/>
-          <w:szCs w:val="18"/>
-        </w:rPr>
-      </w:pPr>
-      <w:r>
-        <w:rPr>
-          <w:rFonts w:ascii="Courier New" w:hAnsi="Courier New" w:cs="Courier New"/>
+          <w:strike/>
+          <w:color w:val="000000"/>
+          <w:sz w:val="18"/>
+          <w:szCs w:val="18"/>
+        </w:rPr>
+      </w:pPr>
+      <w:r>
+        <w:rPr>
+          <w:rFonts w:ascii="Courier New" w:hAnsi="Courier New" w:cs="Courier New"/>
+          <w:strike/>
           <w:color w:val="000000"/>
           <w:sz w:val="18"/>
           <w:szCs w:val="18"/>
@@ -1222,14 +1269,16 @@
         </w:numPr>
         <w:rPr>
           <w:rFonts w:ascii="Courier New" w:hAnsi="Courier New" w:cs="Courier New"/>
-          <w:color w:val="000000"/>
-          <w:sz w:val="18"/>
-          <w:szCs w:val="18"/>
-        </w:rPr>
-      </w:pPr>
-      <w:r>
-        <w:rPr>
-          <w:rFonts w:ascii="Courier New" w:hAnsi="Courier New" w:cs="Courier New"/>
+          <w:strike/>
+          <w:color w:val="000000"/>
+          <w:sz w:val="18"/>
+          <w:szCs w:val="18"/>
+        </w:rPr>
+      </w:pPr>
+      <w:r>
+        <w:rPr>
+          <w:rFonts w:ascii="Courier New" w:hAnsi="Courier New" w:cs="Courier New"/>
+          <w:strike/>
           <w:color w:val="000000"/>
           <w:sz w:val="18"/>
           <w:szCs w:val="18"/>
@@ -1240,6 +1289,7 @@
       <w:r>
         <w:rPr>
           <w:rFonts w:ascii="Courier New" w:hAnsi="Courier New" w:cs="Courier New"/>
+          <w:strike/>
           <w:color w:val="000000"/>
           <w:sz w:val="18"/>
           <w:szCs w:val="18"/>

</xml_diff>